<commit_message>
4. Modelo de Conexión a la Base de Datos
</commit_message>
<xml_diff>
--- a/assets/_docs/trimestre_2/07_desarrollo_software/01_preparacion_ambiente_trabajo.docx
+++ b/assets/_docs/trimestre_2/07_desarrollo_software/01_preparacion_ambiente_trabajo.docx
@@ -59,7 +59,23 @@
         <w:spacing w:after="0" w:line="276" w:lineRule="auto"/>
       </w:pPr>
       <w:r>
-        <w:t>Eliminar conexión a github: panel de control / cuentas de usuario / administrar credenciales de Windows / ‘github: eliminar’</w:t>
+        <w:t xml:space="preserve">Eliminar conexión a </w:t>
+      </w:r>
+      <w:proofErr w:type="spellStart"/>
+      <w:r>
+        <w:t>github</w:t>
+      </w:r>
+      <w:proofErr w:type="spellEnd"/>
+      <w:r>
+        <w:t>: panel de control / cuentas de usuario / administrar credenciales de Windows / ‘</w:t>
+      </w:r>
+      <w:proofErr w:type="spellStart"/>
+      <w:r>
+        <w:t>github</w:t>
+      </w:r>
+      <w:proofErr w:type="spellEnd"/>
+      <w:r>
+        <w:t>: eliminar’</w:t>
       </w:r>
     </w:p>
     <w:p>
@@ -72,8 +88,13 @@
         <w:spacing w:after="0" w:line="276" w:lineRule="auto"/>
       </w:pPr>
       <w:r>
-        <w:t>Arrancar los servicios de XAMPP: Apache y MySql</w:t>
-      </w:r>
+        <w:t xml:space="preserve">Arrancar los servicios de XAMPP: Apache y </w:t>
+      </w:r>
+      <w:proofErr w:type="spellStart"/>
+      <w:r>
+        <w:t>MySql</w:t>
+      </w:r>
+      <w:proofErr w:type="spellEnd"/>
     </w:p>
     <w:p>
       <w:pPr>
@@ -85,7 +106,15 @@
         <w:spacing w:after="0" w:line="276" w:lineRule="auto"/>
       </w:pPr>
       <w:r>
-        <w:t>Abrir el navegador y abrir el: localhost/ y localhost/phpmyadmin/</w:t>
+        <w:t>Abrir el navegador y abrir el: localhost/ y localhost/</w:t>
+      </w:r>
+      <w:proofErr w:type="spellStart"/>
+      <w:r>
+        <w:t>phpmyadmin</w:t>
+      </w:r>
+      <w:proofErr w:type="spellEnd"/>
+      <w:r>
+        <w:t>/</w:t>
       </w:r>
     </w:p>
     <w:p>
@@ -98,7 +127,15 @@
         <w:spacing w:after="0" w:line="276" w:lineRule="auto"/>
       </w:pPr>
       <w:r>
-        <w:t>Abrir la cuenta github y copiar el enlace del proyecto</w:t>
+        <w:t xml:space="preserve">Abrir la cuenta </w:t>
+      </w:r>
+      <w:proofErr w:type="spellStart"/>
+      <w:r>
+        <w:t>github</w:t>
+      </w:r>
+      <w:proofErr w:type="spellEnd"/>
+      <w:r>
+        <w:t xml:space="preserve"> y copiar el enlace del proyecto</w:t>
       </w:r>
     </w:p>
     <w:p>
@@ -111,7 +148,31 @@
         <w:spacing w:after="0" w:line="276" w:lineRule="auto"/>
       </w:pPr>
       <w:r>
-        <w:t xml:space="preserve">Abrir el gitbash (ó alguna terminal o consola) y clonar el proyecto: git clone </w:t>
+        <w:t xml:space="preserve">Abrir el </w:t>
+      </w:r>
+      <w:proofErr w:type="spellStart"/>
+      <w:r>
+        <w:t>gitbash</w:t>
+      </w:r>
+      <w:proofErr w:type="spellEnd"/>
+      <w:r>
+        <w:t xml:space="preserve"> (</w:t>
+      </w:r>
+      <w:proofErr w:type="spellStart"/>
+      <w:r>
+        <w:t>ó</w:t>
+      </w:r>
+      <w:proofErr w:type="spellEnd"/>
+      <w:r>
+        <w:t xml:space="preserve"> alguna terminal o consola) y clonar el proyecto: </w:t>
+      </w:r>
+      <w:proofErr w:type="spellStart"/>
+      <w:r>
+        <w:t>git</w:t>
+      </w:r>
+      <w:proofErr w:type="spellEnd"/>
+      <w:r>
+        <w:t xml:space="preserve"> clone </w:t>
       </w:r>
       <w:hyperlink r:id="rId5" w:history="1">
         <w:r>
@@ -132,8 +193,13 @@
         <w:spacing w:after="0" w:line="276" w:lineRule="auto"/>
       </w:pPr>
       <w:r>
-        <w:t>Abrir el proyecto con el editor de código: Visual Studio Code</w:t>
-      </w:r>
+        <w:t xml:space="preserve">Abrir el proyecto con el editor de código: Visual Studio </w:t>
+      </w:r>
+      <w:proofErr w:type="spellStart"/>
+      <w:r>
+        <w:t>Code</w:t>
+      </w:r>
+      <w:proofErr w:type="spellEnd"/>
     </w:p>
     <w:p>
       <w:pPr>
@@ -145,7 +211,23 @@
         <w:spacing w:after="0" w:line="276" w:lineRule="auto"/>
       </w:pPr>
       <w:r>
-        <w:t xml:space="preserve">Abrir el mysql workbench: </w:t>
+        <w:t xml:space="preserve">Abrir el </w:t>
+      </w:r>
+      <w:proofErr w:type="spellStart"/>
+      <w:r>
+        <w:t>mysql</w:t>
+      </w:r>
+      <w:proofErr w:type="spellEnd"/>
+      <w:r>
+        <w:t xml:space="preserve"> </w:t>
+      </w:r>
+      <w:proofErr w:type="spellStart"/>
+      <w:r>
+        <w:t>workbench</w:t>
+      </w:r>
+      <w:proofErr w:type="spellEnd"/>
+      <w:r>
+        <w:t xml:space="preserve">: </w:t>
       </w:r>
     </w:p>
     <w:p>
@@ -154,7 +236,39 @@
         <w:spacing w:after="0" w:line="276" w:lineRule="auto"/>
       </w:pPr>
       <w:r>
-        <w:t>Crear una conexión / Cargar los scripts de la base de datos (db, ddl, dml_unit y dml_mult)</w:t>
+        <w:t>Crear una conexión / Cargar los scripts de la base de datos (</w:t>
+      </w:r>
+      <w:proofErr w:type="spellStart"/>
+      <w:r>
+        <w:t>db</w:t>
+      </w:r>
+      <w:proofErr w:type="spellEnd"/>
+      <w:r>
+        <w:t xml:space="preserve">, </w:t>
+      </w:r>
+      <w:proofErr w:type="spellStart"/>
+      <w:r>
+        <w:t>ddl</w:t>
+      </w:r>
+      <w:proofErr w:type="spellEnd"/>
+      <w:r>
+        <w:t xml:space="preserve">, </w:t>
+      </w:r>
+      <w:proofErr w:type="spellStart"/>
+      <w:r>
+        <w:t>dml_unit</w:t>
+      </w:r>
+      <w:proofErr w:type="spellEnd"/>
+      <w:r>
+        <w:t xml:space="preserve"> y </w:t>
+      </w:r>
+      <w:proofErr w:type="spellStart"/>
+      <w:r>
+        <w:t>dml_mult</w:t>
+      </w:r>
+      <w:proofErr w:type="spellEnd"/>
+      <w:r>
+        <w:t>)</w:t>
       </w:r>
     </w:p>
     <w:p>
@@ -177,6 +291,75 @@
       </w:pPr>
       <w:r>
         <w:t>Abrir el proyecto en una herramienta CASE-UML: Modelo Dominio del sistema, diagrama de casos de uso, diagrama de clases y diagrama de distribución (despliegue)</w:t>
+      </w:r>
+    </w:p>
+    <w:p>
+      <w:pPr>
+        <w:spacing w:after="0" w:line="276" w:lineRule="auto"/>
+      </w:pPr>
+    </w:p>
+    <w:p>
+      <w:pPr>
+        <w:spacing w:after="0" w:line="276" w:lineRule="auto"/>
+      </w:pPr>
+      <w:r>
+        <w:t xml:space="preserve">NOTA: Al modificar los archivos del proyecto, subirlas a </w:t>
+      </w:r>
+      <w:proofErr w:type="spellStart"/>
+      <w:r>
+        <w:t>github</w:t>
+      </w:r>
+      <w:proofErr w:type="spellEnd"/>
+      <w:r>
+        <w:t xml:space="preserve">: </w:t>
+      </w:r>
+      <w:proofErr w:type="spellStart"/>
+      <w:r>
+        <w:t>git</w:t>
+      </w:r>
+      <w:proofErr w:type="spellEnd"/>
+      <w:r>
+        <w:t xml:space="preserve"> </w:t>
+      </w:r>
+      <w:proofErr w:type="spellStart"/>
+      <w:r>
+        <w:t>add</w:t>
+      </w:r>
+      <w:proofErr w:type="spellEnd"/>
+      <w:r>
+        <w:t xml:space="preserve"> . / </w:t>
+      </w:r>
+      <w:proofErr w:type="spellStart"/>
+      <w:r>
+        <w:t>git</w:t>
+      </w:r>
+      <w:proofErr w:type="spellEnd"/>
+      <w:r>
+        <w:t xml:space="preserve"> </w:t>
+      </w:r>
+      <w:proofErr w:type="spellStart"/>
+      <w:r>
+        <w:t>commit</w:t>
+      </w:r>
+      <w:proofErr w:type="spellEnd"/>
+      <w:r>
+        <w:t xml:space="preserve"> -m “comentario” / </w:t>
+      </w:r>
+      <w:proofErr w:type="spellStart"/>
+      <w:r>
+        <w:t>git</w:t>
+      </w:r>
+      <w:proofErr w:type="spellEnd"/>
+      <w:r>
+        <w:t xml:space="preserve"> </w:t>
+      </w:r>
+      <w:proofErr w:type="spellStart"/>
+      <w:r>
+        <w:t>push</w:t>
+      </w:r>
+      <w:proofErr w:type="spellEnd"/>
+      <w:r>
+        <w:t xml:space="preserve"> </w:t>
       </w:r>
     </w:p>
     <w:sectPr>

</xml_diff>

<commit_message>
5. Persistencia a la Base de Datos
</commit_message>
<xml_diff>
--- a/assets/_docs/trimestre_2/07_desarrollo_software/01_preparacion_ambiente_trabajo.docx
+++ b/assets/_docs/trimestre_2/07_desarrollo_software/01_preparacion_ambiente_trabajo.docx
@@ -148,7 +148,16 @@
         <w:spacing w:after="0" w:line="276" w:lineRule="auto"/>
       </w:pPr>
       <w:r>
-        <w:t xml:space="preserve">Abrir el </w:t>
+        <w:t xml:space="preserve">En la ruta </w:t>
+      </w:r>
+      <w:r>
+        <w:t>C:\xampp\htdocs</w:t>
+      </w:r>
+      <w:r>
+        <w:t>, a</w:t>
+      </w:r>
+      <w:r>
+        <w:t xml:space="preserve">brir el </w:t>
       </w:r>
       <w:proofErr w:type="spellStart"/>
       <w:r>
@@ -227,16 +236,44 @@
       </w:r>
       <w:proofErr w:type="spellEnd"/>
       <w:r>
-        <w:t xml:space="preserve">: </w:t>
+        <w:t>:</w:t>
       </w:r>
     </w:p>
     <w:p>
       <w:pPr>
         <w:pStyle w:val="Prrafodelista"/>
-        <w:spacing w:after="0" w:line="276" w:lineRule="auto"/>
-      </w:pPr>
-      <w:r>
-        <w:t>Crear una conexión / Cargar los scripts de la base de datos (</w:t>
+        <w:numPr>
+          <w:ilvl w:val="0"/>
+          <w:numId w:val="3"/>
+        </w:numPr>
+        <w:spacing w:after="0" w:line="276" w:lineRule="auto"/>
+        <w:ind w:left="993" w:hanging="284"/>
+      </w:pPr>
+      <w:r>
+        <w:t>Abrir el modelo relacional</w:t>
+      </w:r>
+    </w:p>
+    <w:p>
+      <w:pPr>
+        <w:pStyle w:val="Prrafodelista"/>
+        <w:numPr>
+          <w:ilvl w:val="0"/>
+          <w:numId w:val="3"/>
+        </w:numPr>
+        <w:spacing w:after="0" w:line="276" w:lineRule="auto"/>
+        <w:ind w:left="993" w:hanging="284"/>
+      </w:pPr>
+      <w:r>
+        <w:t xml:space="preserve">Crear una conexión / Cargar </w:t>
+      </w:r>
+      <w:r>
+        <w:rPr>
+          <w:u w:val="single"/>
+        </w:rPr>
+        <w:t>los</w:t>
+      </w:r>
+      <w:r>
+        <w:t xml:space="preserve"> scripts de la base de datos (</w:t>
       </w:r>
       <w:proofErr w:type="spellStart"/>
       <w:r>
@@ -269,15 +306,6 @@
       <w:proofErr w:type="spellEnd"/>
       <w:r>
         <w:t>)</w:t>
-      </w:r>
-    </w:p>
-    <w:p>
-      <w:pPr>
-        <w:pStyle w:val="Prrafodelista"/>
-        <w:spacing w:after="0" w:line="276" w:lineRule="auto"/>
-      </w:pPr>
-      <w:r>
-        <w:t>Abrir el modelo relacional</w:t>
       </w:r>
     </w:p>
     <w:p>
@@ -295,15 +323,15 @@
     </w:p>
     <w:p>
       <w:pPr>
-        <w:spacing w:after="0" w:line="276" w:lineRule="auto"/>
-      </w:pPr>
-    </w:p>
-    <w:p>
-      <w:pPr>
-        <w:spacing w:after="0" w:line="276" w:lineRule="auto"/>
-      </w:pPr>
-      <w:r>
-        <w:t xml:space="preserve">NOTA: Al modificar los archivos del proyecto, subirlas a </w:t>
+        <w:pStyle w:val="Prrafodelista"/>
+        <w:numPr>
+          <w:ilvl w:val="0"/>
+          <w:numId w:val="1"/>
+        </w:numPr>
+        <w:spacing w:after="0" w:line="276" w:lineRule="auto"/>
+      </w:pPr>
+      <w:r>
+        <w:t xml:space="preserve">Al modificar los archivos del proyecto, subirlas a </w:t>
       </w:r>
       <w:proofErr w:type="spellStart"/>
       <w:r>
@@ -313,6 +341,135 @@
       <w:r>
         <w:t xml:space="preserve">: </w:t>
       </w:r>
+    </w:p>
+    <w:p>
+      <w:pPr>
+        <w:pStyle w:val="Prrafodelista"/>
+        <w:numPr>
+          <w:ilvl w:val="0"/>
+          <w:numId w:val="3"/>
+        </w:numPr>
+        <w:spacing w:after="0" w:line="276" w:lineRule="auto"/>
+        <w:ind w:left="993" w:hanging="284"/>
+        <w:rPr>
+          <w:lang w:val="en-US"/>
+        </w:rPr>
+      </w:pPr>
+      <w:r>
+        <w:rPr>
+          <w:lang w:val="en-US"/>
+        </w:rPr>
+        <w:t>g</w:t>
+      </w:r>
+      <w:r>
+        <w:rPr>
+          <w:lang w:val="en-US"/>
+        </w:rPr>
+        <w:t xml:space="preserve">it config </w:t>
+      </w:r>
+      <w:r>
+        <w:rPr>
+          <w:lang w:val="en-US"/>
+        </w:rPr>
+        <w:t>--</w:t>
+      </w:r>
+      <w:r>
+        <w:rPr>
+          <w:lang w:val="en-US"/>
+        </w:rPr>
+        <w:t>global user.n</w:t>
+      </w:r>
+      <w:r>
+        <w:rPr>
+          <w:lang w:val="en-US"/>
+        </w:rPr>
+        <w:t>ame “</w:t>
+      </w:r>
+      <w:proofErr w:type="spellStart"/>
+      <w:r>
+        <w:rPr>
+          <w:lang w:val="en-US"/>
+        </w:rPr>
+        <w:t>SenaProfeAlbeiro</w:t>
+      </w:r>
+      <w:proofErr w:type="spellEnd"/>
+      <w:r>
+        <w:rPr>
+          <w:lang w:val="en-US"/>
+        </w:rPr>
+        <w:t>”</w:t>
+      </w:r>
+    </w:p>
+    <w:p>
+      <w:pPr>
+        <w:pStyle w:val="Prrafodelista"/>
+        <w:numPr>
+          <w:ilvl w:val="0"/>
+          <w:numId w:val="3"/>
+        </w:numPr>
+        <w:spacing w:after="0" w:line="276" w:lineRule="auto"/>
+        <w:ind w:left="993" w:hanging="284"/>
+        <w:rPr>
+          <w:lang w:val="en-US"/>
+        </w:rPr>
+      </w:pPr>
+      <w:r>
+        <w:rPr>
+          <w:lang w:val="en-US"/>
+        </w:rPr>
+        <w:t>g</w:t>
+      </w:r>
+      <w:r>
+        <w:rPr>
+          <w:lang w:val="en-US"/>
+        </w:rPr>
+        <w:t xml:space="preserve">it config </w:t>
+      </w:r>
+      <w:r>
+        <w:rPr>
+          <w:lang w:val="en-US"/>
+        </w:rPr>
+        <w:t>--</w:t>
+      </w:r>
+      <w:r>
+        <w:rPr>
+          <w:lang w:val="en-US"/>
+        </w:rPr>
+        <w:t xml:space="preserve">global </w:t>
+      </w:r>
+      <w:proofErr w:type="spellStart"/>
+      <w:proofErr w:type="gramStart"/>
+      <w:r>
+        <w:rPr>
+          <w:lang w:val="en-US"/>
+        </w:rPr>
+        <w:t>user.</w:t>
+      </w:r>
+      <w:r>
+        <w:rPr>
+          <w:lang w:val="en-US"/>
+        </w:rPr>
+        <w:t>email</w:t>
+      </w:r>
+      <w:proofErr w:type="spellEnd"/>
+      <w:proofErr w:type="gramEnd"/>
+      <w:r>
+        <w:rPr>
+          <w:lang w:val="en-US"/>
+        </w:rPr>
+        <w:t xml:space="preserve"> “earamos42@misena.edu.co”</w:t>
+      </w:r>
+    </w:p>
+    <w:p>
+      <w:pPr>
+        <w:pStyle w:val="Prrafodelista"/>
+        <w:numPr>
+          <w:ilvl w:val="0"/>
+          <w:numId w:val="3"/>
+        </w:numPr>
+        <w:spacing w:after="0" w:line="276" w:lineRule="auto"/>
+        <w:ind w:left="993" w:hanging="284"/>
+      </w:pPr>
       <w:proofErr w:type="spellStart"/>
       <w:r>
         <w:t>git</w:t>
@@ -322,45 +479,102 @@
         <w:t xml:space="preserve"> </w:t>
       </w:r>
       <w:proofErr w:type="spellStart"/>
+      <w:proofErr w:type="gramStart"/>
       <w:r>
         <w:t>add</w:t>
       </w:r>
       <w:proofErr w:type="spellEnd"/>
       <w:r>
-        <w:t xml:space="preserve"> . / </w:t>
-      </w:r>
-      <w:proofErr w:type="spellStart"/>
-      <w:r>
-        <w:t>git</w:t>
-      </w:r>
-      <w:proofErr w:type="spellEnd"/>
+        <w:t xml:space="preserve"> .</w:t>
+      </w:r>
+      <w:proofErr w:type="gramEnd"/>
       <w:r>
         <w:t xml:space="preserve"> </w:t>
       </w:r>
-      <w:proofErr w:type="spellStart"/>
-      <w:r>
-        <w:t>commit</w:t>
-      </w:r>
-      <w:proofErr w:type="spellEnd"/>
-      <w:r>
-        <w:t xml:space="preserve"> -m “comentario” / </w:t>
-      </w:r>
-      <w:proofErr w:type="spellStart"/>
-      <w:r>
-        <w:t>git</w:t>
-      </w:r>
-      <w:proofErr w:type="spellEnd"/>
-      <w:r>
-        <w:t xml:space="preserve"> </w:t>
-      </w:r>
-      <w:proofErr w:type="spellStart"/>
-      <w:r>
-        <w:t>push</w:t>
-      </w:r>
-      <w:proofErr w:type="spellEnd"/>
-      <w:r>
-        <w:t xml:space="preserve"> </w:t>
-      </w:r>
+    </w:p>
+    <w:p>
+      <w:pPr>
+        <w:pStyle w:val="Prrafodelista"/>
+        <w:numPr>
+          <w:ilvl w:val="0"/>
+          <w:numId w:val="3"/>
+        </w:numPr>
+        <w:spacing w:after="0" w:line="276" w:lineRule="auto"/>
+        <w:ind w:left="993" w:hanging="284"/>
+        <w:rPr>
+          <w:lang w:val="en-US"/>
+        </w:rPr>
+      </w:pPr>
+      <w:r>
+        <w:rPr>
+          <w:lang w:val="en-US"/>
+        </w:rPr>
+        <w:t>git commit -m “</w:t>
+      </w:r>
+      <w:proofErr w:type="spellStart"/>
+      <w:r>
+        <w:rPr>
+          <w:lang w:val="en-US"/>
+        </w:rPr>
+        <w:t>comentario</w:t>
+      </w:r>
+      <w:proofErr w:type="spellEnd"/>
+      <w:r>
+        <w:rPr>
+          <w:lang w:val="en-US"/>
+        </w:rPr>
+        <w:t>”</w:t>
+      </w:r>
+    </w:p>
+    <w:p>
+      <w:pPr>
+        <w:pStyle w:val="Prrafodelista"/>
+        <w:numPr>
+          <w:ilvl w:val="0"/>
+          <w:numId w:val="3"/>
+        </w:numPr>
+        <w:spacing w:after="0" w:line="276" w:lineRule="auto"/>
+        <w:ind w:left="993" w:hanging="284"/>
+        <w:rPr>
+          <w:lang w:val="en-US"/>
+        </w:rPr>
+      </w:pPr>
+      <w:r>
+        <w:rPr>
+          <w:lang w:val="en-US"/>
+        </w:rPr>
+        <w:t>git push</w:t>
+      </w:r>
+    </w:p>
+    <w:p>
+      <w:pPr>
+        <w:pStyle w:val="Prrafodelista"/>
+        <w:numPr>
+          <w:ilvl w:val="0"/>
+          <w:numId w:val="3"/>
+        </w:numPr>
+        <w:spacing w:after="0" w:line="276" w:lineRule="auto"/>
+        <w:ind w:left="993" w:hanging="284"/>
+      </w:pPr>
+      <w:r>
+        <w:t>Nota: Se abre la c</w:t>
+      </w:r>
+      <w:r>
+        <w:t xml:space="preserve">onexión con </w:t>
+      </w:r>
+      <w:proofErr w:type="spellStart"/>
+      <w:r>
+        <w:t>Github</w:t>
+      </w:r>
+      <w:proofErr w:type="spellEnd"/>
+      <w:r>
+        <w:t xml:space="preserve"> y se acepta.</w:t>
+      </w:r>
+    </w:p>
+    <w:p>
+      <w:pPr>
+        <w:spacing w:after="0" w:line="276" w:lineRule="auto"/>
+      </w:pPr>
     </w:p>
     <w:sectPr>
       <w:pgSz w:w="12240" w:h="15840"/>
@@ -465,6 +679,119 @@
     </w:lvl>
   </w:abstractNum>
   <w:abstractNum w:abstractNumId="1" w15:restartNumberingAfterBreak="0">
+    <w:nsid w:val="3EEA50E7"/>
+    <w:multiLevelType w:val="hybridMultilevel"/>
+    <w:tmpl w:val="FA8A20EA"/>
+    <w:lvl w:ilvl="0" w:tplc="240A0001">
+      <w:start w:val="1"/>
+      <w:numFmt w:val="bullet"/>
+      <w:lvlText w:val=""/>
+      <w:lvlJc w:val="left"/>
+      <w:pPr>
+        <w:ind w:left="1440" w:hanging="360"/>
+      </w:pPr>
+      <w:rPr>
+        <w:rFonts w:ascii="Symbol" w:hAnsi="Symbol" w:hint="default"/>
+      </w:rPr>
+    </w:lvl>
+    <w:lvl w:ilvl="1" w:tplc="240A0003" w:tentative="1">
+      <w:start w:val="1"/>
+      <w:numFmt w:val="bullet"/>
+      <w:lvlText w:val="o"/>
+      <w:lvlJc w:val="left"/>
+      <w:pPr>
+        <w:ind w:left="2160" w:hanging="360"/>
+      </w:pPr>
+      <w:rPr>
+        <w:rFonts w:ascii="Courier New" w:hAnsi="Courier New" w:cs="Courier New" w:hint="default"/>
+      </w:rPr>
+    </w:lvl>
+    <w:lvl w:ilvl="2" w:tplc="240A0005" w:tentative="1">
+      <w:start w:val="1"/>
+      <w:numFmt w:val="bullet"/>
+      <w:lvlText w:val=""/>
+      <w:lvlJc w:val="left"/>
+      <w:pPr>
+        <w:ind w:left="2880" w:hanging="360"/>
+      </w:pPr>
+      <w:rPr>
+        <w:rFonts w:ascii="Wingdings" w:hAnsi="Wingdings" w:hint="default"/>
+      </w:rPr>
+    </w:lvl>
+    <w:lvl w:ilvl="3" w:tplc="240A0001" w:tentative="1">
+      <w:start w:val="1"/>
+      <w:numFmt w:val="bullet"/>
+      <w:lvlText w:val=""/>
+      <w:lvlJc w:val="left"/>
+      <w:pPr>
+        <w:ind w:left="3600" w:hanging="360"/>
+      </w:pPr>
+      <w:rPr>
+        <w:rFonts w:ascii="Symbol" w:hAnsi="Symbol" w:hint="default"/>
+      </w:rPr>
+    </w:lvl>
+    <w:lvl w:ilvl="4" w:tplc="240A0003" w:tentative="1">
+      <w:start w:val="1"/>
+      <w:numFmt w:val="bullet"/>
+      <w:lvlText w:val="o"/>
+      <w:lvlJc w:val="left"/>
+      <w:pPr>
+        <w:ind w:left="4320" w:hanging="360"/>
+      </w:pPr>
+      <w:rPr>
+        <w:rFonts w:ascii="Courier New" w:hAnsi="Courier New" w:cs="Courier New" w:hint="default"/>
+      </w:rPr>
+    </w:lvl>
+    <w:lvl w:ilvl="5" w:tplc="240A0005" w:tentative="1">
+      <w:start w:val="1"/>
+      <w:numFmt w:val="bullet"/>
+      <w:lvlText w:val=""/>
+      <w:lvlJc w:val="left"/>
+      <w:pPr>
+        <w:ind w:left="5040" w:hanging="360"/>
+      </w:pPr>
+      <w:rPr>
+        <w:rFonts w:ascii="Wingdings" w:hAnsi="Wingdings" w:hint="default"/>
+      </w:rPr>
+    </w:lvl>
+    <w:lvl w:ilvl="6" w:tplc="240A0001" w:tentative="1">
+      <w:start w:val="1"/>
+      <w:numFmt w:val="bullet"/>
+      <w:lvlText w:val=""/>
+      <w:lvlJc w:val="left"/>
+      <w:pPr>
+        <w:ind w:left="5760" w:hanging="360"/>
+      </w:pPr>
+      <w:rPr>
+        <w:rFonts w:ascii="Symbol" w:hAnsi="Symbol" w:hint="default"/>
+      </w:rPr>
+    </w:lvl>
+    <w:lvl w:ilvl="7" w:tplc="240A0003" w:tentative="1">
+      <w:start w:val="1"/>
+      <w:numFmt w:val="bullet"/>
+      <w:lvlText w:val="o"/>
+      <w:lvlJc w:val="left"/>
+      <w:pPr>
+        <w:ind w:left="6480" w:hanging="360"/>
+      </w:pPr>
+      <w:rPr>
+        <w:rFonts w:ascii="Courier New" w:hAnsi="Courier New" w:cs="Courier New" w:hint="default"/>
+      </w:rPr>
+    </w:lvl>
+    <w:lvl w:ilvl="8" w:tplc="240A0005" w:tentative="1">
+      <w:start w:val="1"/>
+      <w:numFmt w:val="bullet"/>
+      <w:lvlText w:val=""/>
+      <w:lvlJc w:val="left"/>
+      <w:pPr>
+        <w:ind w:left="7200" w:hanging="360"/>
+      </w:pPr>
+      <w:rPr>
+        <w:rFonts w:ascii="Wingdings" w:hAnsi="Wingdings" w:hint="default"/>
+      </w:rPr>
+    </w:lvl>
+  </w:abstractNum>
+  <w:abstractNum w:abstractNumId="2" w15:restartNumberingAfterBreak="0">
     <w:nsid w:val="42991704"/>
     <w:multiLevelType w:val="hybridMultilevel"/>
     <w:tmpl w:val="1FF697A2"/>
@@ -559,6 +886,9 @@
     <w:abstractNumId w:val="0"/>
   </w:num>
   <w:num w:numId="2" w16cid:durableId="711659106">
+    <w:abstractNumId w:val="2"/>
+  </w:num>
+  <w:num w:numId="3" w16cid:durableId="808321869">
     <w:abstractNumId w:val="1"/>
   </w:num>
 </w:numbering>

</xml_diff>